<commit_message>
Transferring results to Outline and modifying. Need to redo coop anova!!CC example results
</commit_message>
<xml_diff>
--- a/SimPaperDocs/Methods.docx
+++ b/SimPaperDocs/Methods.docx
@@ -160,19 +160,35 @@
         </w:rPr>
         <w:t xml:space="preserve">ndividuals come together in one-generation breeding associations.  </w:t>
       </w:r>
-      <w:commentRangeStart w:id="0"/>
-      <w:r>
-        <w:rPr>
-          <w:lang w:val="en-CA"/>
-        </w:rPr>
-        <w:t>Who is admitted into each group is determined by each individual’s genetically coded kin preference</w:t>
-      </w:r>
-      <w:commentRangeEnd w:id="0"/>
-      <w:r>
-        <w:rPr>
-          <w:rStyle w:val="CommentReference"/>
-        </w:rPr>
-        <w:commentReference w:id="0"/>
+      <w:r>
+        <w:rPr>
+          <w:lang w:val="en-CA"/>
+        </w:rPr>
+        <w:t xml:space="preserve">Whether an individual </w:t>
+      </w:r>
+      <w:r>
+        <w:rPr>
+          <w:lang w:val="en-CA"/>
+        </w:rPr>
+        <w:t xml:space="preserve">is admitted into </w:t>
+      </w:r>
+      <w:r>
+        <w:rPr>
+          <w:lang w:val="en-CA"/>
+        </w:rPr>
+        <w:t>a</w:t>
+      </w:r>
+      <w:r>
+        <w:rPr>
+          <w:lang w:val="en-CA"/>
+        </w:rPr>
+        <w:t xml:space="preserve"> group is determined by each individual’s genetically coded kin preference</w:t>
+      </w:r>
+      <w:r>
+        <w:rPr>
+          <w:lang w:val="en-CA"/>
+        </w:rPr>
+        <w:t xml:space="preserve"> as well as the average kin preference of the group</w:t>
       </w:r>
       <w:r>
         <w:rPr>
@@ -200,19 +216,11 @@
           <w:lang w:val="en-CA"/>
         </w:rPr>
       </w:pPr>
-      <w:commentRangeStart w:id="1"/>
       <w:r>
         <w:rPr>
           <w:rFonts w:cs="CMR10"/>
         </w:rPr>
         <w:t>The first step at every generation step of the model is group formation. Groups are formed by accretion. Individuals start trying to get into the last non-empty group and continue backwards from there. If they do not find a group they form a new one. The process stops when the last group has been occupied (by one individual). We assume that in the initial population all individuals are related.</w:t>
-      </w:r>
-      <w:commentRangeEnd w:id="1"/>
-      <w:r>
-        <w:rPr>
-          <w:rStyle w:val="CommentReference"/>
-        </w:rPr>
-        <w:commentReference w:id="1"/>
       </w:r>
     </w:p>
     <w:p>
@@ -654,25 +662,7 @@
                     <w:rPr>
                       <w:rFonts w:ascii="Cambria Math" w:hAnsi="Cambria Math" w:cs="CMR10"/>
                     </w:rPr>
-                    <m:t xml:space="preserve">1                              </m:t>
-                  </m:r>
-                  <m:r>
-                    <m:rPr>
-                      <m:nor/>
-                    </m:rPr>
-                    <w:rPr>
-                      <w:rFonts w:ascii="Cambria Math" w:hAnsi="Cambria Math" w:cs="CMR10"/>
-                    </w:rPr>
-                    <m:t xml:space="preserve">                    </m:t>
-                  </m:r>
-                  <m:r>
-                    <m:rPr>
-                      <m:nor/>
-                    </m:rPr>
-                    <w:rPr>
-                      <w:rFonts w:ascii="Cambria Math" w:hAnsi="Cambria Math" w:cs="CMR10"/>
-                    </w:rPr>
-                    <m:t xml:space="preserve">  :if</m:t>
+                    <m:t>1                                                    :if</m:t>
                   </m:r>
                   <m:r>
                     <m:rPr>
@@ -723,13 +713,7 @@
                     <w:rPr>
                       <w:rFonts w:ascii="Cambria Math" w:hAnsi="Cambria Math" w:cs="CMR10"/>
                     </w:rPr>
-                    <m:t>∙</m:t>
-                  </m:r>
-                  <m:r>
-                    <w:rPr>
-                      <w:rFonts w:ascii="Cambria Math" w:hAnsi="Cambria Math" w:cs="CMR10"/>
-                    </w:rPr>
-                    <m:t>k</m:t>
+                    <m:t>∙k</m:t>
                   </m:r>
                   <m:d>
                     <m:dPr>
@@ -805,13 +789,7 @@
                     <w:rPr>
                       <w:rFonts w:ascii="Cambria Math" w:hAnsi="Cambria Math" w:cs="CMR10"/>
                     </w:rPr>
-                    <m:t>∙</m:t>
-                  </m:r>
-                  <m:r>
-                    <w:rPr>
-                      <w:rFonts w:ascii="Cambria Math" w:hAnsi="Cambria Math" w:cs="CMR10"/>
-                    </w:rPr>
-                    <m:t>k</m:t>
+                    <m:t>∙k</m:t>
                   </m:r>
                   <m:d>
                     <m:dPr>
@@ -1232,19 +1210,11 @@
         </w:rPr>
         <w:t xml:space="preserve"> considers the kinship preference of the joiner, how much does the joiner want to join the group given the kinship preference of the joiner. </w:t>
       </w:r>
-      <w:proofErr w:type="spellStart"/>
-      <w:r>
-        <w:rPr>
-          <w:rFonts w:cs="CMR10"/>
-        </w:rPr>
-        <w:t>The</w:t>
-      </w:r>
-      <w:proofErr w:type="spellEnd"/>
-      <w:r>
-        <w:rPr>
-          <w:rFonts w:cs="CMR10"/>
-        </w:rPr>
-        <w:t xml:space="preserve"> term</w:t>
+      <w:r>
+        <w:rPr>
+          <w:rFonts w:cs="CMR10"/>
+        </w:rPr>
+        <w:t>The term</w:t>
       </w:r>
       <w:r>
         <w:rPr>
@@ -2479,34 +2449,13 @@
         <w:spacing w:line="480" w:lineRule="auto"/>
       </w:pPr>
       <w:r>
-        <w:t xml:space="preserve">The model was run for each combination of parameters (table u) once for 50000 generations. </w:t>
-      </w:r>
-      <w:proofErr w:type="gramStart"/>
-      <w:r>
-        <w:t xml:space="preserve">The first </w:t>
-      </w:r>
-      <w:commentRangeStart w:id="2"/>
-      <w:r>
-        <w:t>10000?</w:t>
-      </w:r>
-      <w:commentRangeEnd w:id="2"/>
-      <w:proofErr w:type="gramEnd"/>
-      <w:r>
-        <w:rPr>
-          <w:rStyle w:val="CommentReference"/>
-        </w:rPr>
-        <w:commentReference w:id="2"/>
-      </w:r>
-      <w:r>
-        <w:t xml:space="preserve"> </w:t>
-      </w:r>
-      <w:proofErr w:type="gramStart"/>
-      <w:r>
-        <w:t>generations</w:t>
-      </w:r>
-      <w:proofErr w:type="gramEnd"/>
-      <w:r>
-        <w:t xml:space="preserve"> were discarded before any analysis was carried out.</w:t>
+        <w:t xml:space="preserve">The model was run for each combination of parameters (table u) once for 50000 generations. The first </w:t>
+      </w:r>
+      <w:r>
+        <w:t>2000</w:t>
+      </w:r>
+      <w:r>
+        <w:t xml:space="preserve"> generations were discarded before any analysis was carried out.</w:t>
       </w:r>
     </w:p>
     <w:tbl>
@@ -2738,61 +2687,6 @@
     </w:sectPr>
   </w:body>
 </w:document>
-</file>
-
-<file path=word/comments.xml><?xml version="1.0" encoding="utf-8"?>
-<w:comments xmlns:ve="http://schemas.openxmlformats.org/markup-compatibility/2006" xmlns:o="urn:schemas-microsoft-com:office:office" xmlns:r="http://schemas.openxmlformats.org/officeDocument/2006/relationships" xmlns:m="http://schemas.openxmlformats.org/officeDocument/2006/math" xmlns:v="urn:schemas-microsoft-com:vml" xmlns:wp="http://schemas.openxmlformats.org/drawingml/2006/wordprocessingDrawing" xmlns:w10="urn:schemas-microsoft-com:office:word" xmlns:w="http://schemas.openxmlformats.org/wordprocessingml/2006/main" xmlns:wne="http://schemas.microsoft.com/office/word/2006/wordml">
-  <w:comment w:id="0" w:author="Ruth" w:date="2012-11-12T14:34:00Z" w:initials="R">
-    <w:p>
-      <w:pPr>
-        <w:pStyle w:val="CommentText"/>
-      </w:pPr>
-      <w:r>
-        <w:rPr>
-          <w:rStyle w:val="CommentReference"/>
-        </w:rPr>
-        <w:annotationRef/>
-      </w:r>
-      <w:r>
-        <w:t>Make better sentence</w:t>
-      </w:r>
-    </w:p>
-  </w:comment>
-  <w:comment w:id="1" w:author="Ruth" w:date="2012-11-12T14:36:00Z" w:initials="R">
-    <w:p>
-      <w:pPr>
-        <w:pStyle w:val="CommentText"/>
-      </w:pPr>
-      <w:r>
-        <w:rPr>
-          <w:rStyle w:val="CommentReference"/>
-        </w:rPr>
-        <w:annotationRef/>
-      </w:r>
-      <w:r>
-        <w:t>Include this detail?</w:t>
-      </w:r>
-    </w:p>
-  </w:comment>
-  <w:comment w:id="2" w:author="Ruth" w:date="2012-11-12T15:15:00Z" w:initials="R">
-    <w:p>
-      <w:pPr>
-        <w:pStyle w:val="CommentText"/>
-      </w:pPr>
-      <w:r>
-        <w:rPr>
-          <w:rStyle w:val="CommentReference"/>
-        </w:rPr>
-        <w:annotationRef/>
-      </w:r>
-      <w:proofErr w:type="gramStart"/>
-      <w:r>
-        <w:t>check</w:t>
-      </w:r>
-      <w:proofErr w:type="gramEnd"/>
-    </w:p>
-  </w:comment>
-</w:comments>
 </file>
 
 <file path=word/numbering.xml><?xml version="1.0" encoding="utf-8"?>

</xml_diff>